<commit_message>
DBLab-Conclusions finished, missing projects description
</commit_message>
<xml_diff>
--- a/WIP/PF-Lab/Final Project 157068.docx
+++ b/WIP/PF-Lab/Final Project 157068.docx
@@ -2181,9 +2181,23 @@
           <w:b/>
           <w:lang w:val="es-419"/>
         </w:rPr>
-        <w:t>Descripción de la práctica 1</w:t>
+        <w:t>P</w:t>
+      </w:r>
+      <w:r>
+        <w:rPr>
+          <w:b/>
+          <w:lang w:val="es-419"/>
+        </w:rPr>
+        <w:t>ráctica 1</w:t>
       </w:r>
       <w:bookmarkEnd w:id="0"/>
+      <w:r>
+        <w:rPr>
+          <w:b/>
+          <w:lang w:val="es-419"/>
+        </w:rPr>
+        <w:t xml:space="preserve"> – MongoDB </w:t>
+      </w:r>
     </w:p>
     <w:p>
       <w:pPr>
@@ -2234,6 +2248,15 @@
           <w:lang w:val="es-419"/>
         </w:rPr>
       </w:pPr>
+    </w:p>
+    <w:p>
+      <w:pPr>
+        <w:spacing w:line="360" w:lineRule="auto"/>
+        <w:rPr>
+          <w:b/>
+          <w:lang w:val="es-419"/>
+        </w:rPr>
+      </w:pPr>
       <w:r>
         <w:rPr>
           <w:b/>
@@ -2250,6 +2273,15 @@
           <w:lang w:val="es-419"/>
         </w:rPr>
       </w:pPr>
+    </w:p>
+    <w:p>
+      <w:pPr>
+        <w:spacing w:line="360" w:lineRule="auto"/>
+        <w:rPr>
+          <w:b/>
+          <w:lang w:val="es-419"/>
+        </w:rPr>
+      </w:pPr>
       <w:r>
         <w:rPr>
           <w:b/>
@@ -2280,15 +2312,52 @@
           <w:b/>
           <w:lang w:val="es-419"/>
         </w:rPr>
-        <w:t xml:space="preserve">Descripción de </w:t>
-      </w:r>
-      <w:r>
-        <w:rPr>
-          <w:b/>
-          <w:lang w:val="es-419"/>
-        </w:rPr>
-        <w:t>la práctica 2</w:t>
-      </w:r>
+        <w:t>P</w:t>
+      </w:r>
+      <w:r>
+        <w:rPr>
+          <w:b/>
+          <w:lang w:val="es-419"/>
+        </w:rPr>
+        <w:t>ráctica 2</w:t>
+      </w:r>
+      <w:r>
+        <w:rPr>
+          <w:b/>
+          <w:lang w:val="es-419"/>
+        </w:rPr>
+        <w:t xml:space="preserve"> </w:t>
+      </w:r>
+      <w:r>
+        <w:rPr>
+          <w:b/>
+          <w:lang w:val="es-419"/>
+        </w:rPr>
+        <w:t>–</w:t>
+      </w:r>
+      <w:r>
+        <w:rPr>
+          <w:b/>
+          <w:lang w:val="es-419"/>
+        </w:rPr>
+        <w:t xml:space="preserve"> </w:t>
+      </w:r>
+      <w:r>
+        <w:rPr>
+          <w:b/>
+          <w:lang w:val="es-419"/>
+        </w:rPr>
+        <w:t xml:space="preserve">Apache </w:t>
+      </w:r>
+      <w:proofErr w:type="spellStart"/>
+      <w:r>
+        <w:rPr>
+          <w:b/>
+          <w:lang w:val="es-419"/>
+        </w:rPr>
+        <w:t>Pig</w:t>
+      </w:r>
+      <w:proofErr w:type="spellEnd"/>
     </w:p>
     <w:p>
       <w:pPr>
@@ -2298,6 +2367,13 @@
           <w:lang w:val="es-419"/>
         </w:rPr>
       </w:pPr>
+      <w:r>
+        <w:rPr>
+          <w:b/>
+          <w:lang w:val="es-419"/>
+        </w:rPr>
+        <w:t>Objetivo</w:t>
+      </w:r>
     </w:p>
     <w:p>
       <w:pPr>
@@ -2307,13 +2383,6 @@
           <w:lang w:val="es-419"/>
         </w:rPr>
       </w:pPr>
-      <w:r>
-        <w:rPr>
-          <w:b/>
-          <w:lang w:val="es-419"/>
-        </w:rPr>
-        <w:t>Descripción de la práctica 3</w:t>
-      </w:r>
     </w:p>
     <w:p>
       <w:pPr>
@@ -2323,6 +2392,13 @@
           <w:lang w:val="es-419"/>
         </w:rPr>
       </w:pPr>
+      <w:r>
+        <w:rPr>
+          <w:b/>
+          <w:lang w:val="es-419"/>
+        </w:rPr>
+        <w:t>Pasos principales</w:t>
+      </w:r>
     </w:p>
     <w:p>
       <w:pPr>
@@ -2332,11 +2408,213 @@
           <w:lang w:val="es-419"/>
         </w:rPr>
       </w:pPr>
-      <w:r>
-        <w:rPr>
-          <w:b/>
-          <w:lang w:val="es-419"/>
-        </w:rPr>
+    </w:p>
+    <w:p>
+      <w:pPr>
+        <w:spacing w:line="360" w:lineRule="auto"/>
+        <w:rPr>
+          <w:b/>
+          <w:lang w:val="es-419"/>
+        </w:rPr>
+      </w:pPr>
+      <w:r>
+        <w:rPr>
+          <w:b/>
+          <w:lang w:val="es-419"/>
+        </w:rPr>
+        <w:t>Análisis y presentación de los resultados</w:t>
+      </w:r>
+    </w:p>
+    <w:p>
+      <w:pPr>
+        <w:spacing w:line="360" w:lineRule="auto"/>
+        <w:rPr>
+          <w:b/>
+          <w:lang w:val="es-419"/>
+        </w:rPr>
+      </w:pPr>
+    </w:p>
+    <w:p>
+      <w:pPr>
+        <w:spacing w:line="360" w:lineRule="auto"/>
+        <w:rPr>
+          <w:b/>
+          <w:lang w:val="es-419"/>
+        </w:rPr>
+      </w:pPr>
+      <w:r>
+        <w:rPr>
+          <w:b/>
+          <w:lang w:val="es-419"/>
+        </w:rPr>
+        <w:t>Conclusiones</w:t>
+      </w:r>
+    </w:p>
+    <w:p>
+      <w:pPr>
+        <w:spacing w:line="360" w:lineRule="auto"/>
+        <w:rPr>
+          <w:b/>
+          <w:lang w:val="es-419"/>
+        </w:rPr>
+      </w:pPr>
+    </w:p>
+    <w:p>
+      <w:pPr>
+        <w:spacing w:line="360" w:lineRule="auto"/>
+        <w:rPr>
+          <w:b/>
+          <w:u w:val="single"/>
+          <w:lang w:val="es-419"/>
+        </w:rPr>
+      </w:pPr>
+      <w:r>
+        <w:rPr>
+          <w:b/>
+          <w:lang w:val="es-419"/>
+        </w:rPr>
+        <w:t>P</w:t>
+      </w:r>
+      <w:r>
+        <w:rPr>
+          <w:b/>
+          <w:lang w:val="es-419"/>
+        </w:rPr>
+        <w:t>ráctica 3</w:t>
+      </w:r>
+      <w:r>
+        <w:rPr>
+          <w:b/>
+          <w:lang w:val="es-419"/>
+        </w:rPr>
+        <w:t xml:space="preserve"> – </w:t>
+      </w:r>
+      <w:proofErr w:type="spellStart"/>
+      <w:r>
+        <w:rPr>
+          <w:b/>
+          <w:lang w:val="es-419"/>
+        </w:rPr>
+        <w:t>GraphXs</w:t>
+      </w:r>
+      <w:bookmarkStart w:id="1" w:name="_GoBack"/>
+      <w:bookmarkEnd w:id="1"/>
+      <w:proofErr w:type="spellEnd"/>
+    </w:p>
+    <w:p>
+      <w:pPr>
+        <w:spacing w:line="360" w:lineRule="auto"/>
+        <w:rPr>
+          <w:b/>
+          <w:lang w:val="es-419"/>
+        </w:rPr>
+      </w:pPr>
+      <w:r>
+        <w:rPr>
+          <w:b/>
+          <w:lang w:val="es-419"/>
+        </w:rPr>
+        <w:t>Objetivo</w:t>
+      </w:r>
+    </w:p>
+    <w:p>
+      <w:pPr>
+        <w:spacing w:line="360" w:lineRule="auto"/>
+        <w:rPr>
+          <w:b/>
+          <w:lang w:val="es-419"/>
+        </w:rPr>
+      </w:pPr>
+    </w:p>
+    <w:p>
+      <w:pPr>
+        <w:spacing w:line="360" w:lineRule="auto"/>
+        <w:rPr>
+          <w:b/>
+          <w:lang w:val="es-419"/>
+        </w:rPr>
+      </w:pPr>
+      <w:r>
+        <w:rPr>
+          <w:b/>
+          <w:lang w:val="es-419"/>
+        </w:rPr>
+        <w:t>Pasos principales</w:t>
+      </w:r>
+    </w:p>
+    <w:p>
+      <w:pPr>
+        <w:spacing w:line="360" w:lineRule="auto"/>
+        <w:rPr>
+          <w:b/>
+          <w:lang w:val="es-419"/>
+        </w:rPr>
+      </w:pPr>
+    </w:p>
+    <w:p>
+      <w:pPr>
+        <w:spacing w:line="360" w:lineRule="auto"/>
+        <w:rPr>
+          <w:b/>
+          <w:lang w:val="es-419"/>
+        </w:rPr>
+      </w:pPr>
+      <w:r>
+        <w:rPr>
+          <w:b/>
+          <w:lang w:val="es-419"/>
+        </w:rPr>
+        <w:t>Análisis y presentación de los resultados</w:t>
+      </w:r>
+    </w:p>
+    <w:p>
+      <w:pPr>
+        <w:spacing w:line="360" w:lineRule="auto"/>
+        <w:rPr>
+          <w:b/>
+          <w:lang w:val="es-419"/>
+        </w:rPr>
+      </w:pPr>
+    </w:p>
+    <w:p>
+      <w:pPr>
+        <w:spacing w:line="360" w:lineRule="auto"/>
+        <w:rPr>
+          <w:b/>
+          <w:lang w:val="es-419"/>
+        </w:rPr>
+      </w:pPr>
+      <w:r>
+        <w:rPr>
+          <w:b/>
+          <w:lang w:val="es-419"/>
+        </w:rPr>
+        <w:t>Conclusiones</w:t>
+      </w:r>
+    </w:p>
+    <w:p>
+      <w:pPr>
+        <w:spacing w:line="360" w:lineRule="auto"/>
+        <w:rPr>
+          <w:b/>
+          <w:lang w:val="es-419"/>
+        </w:rPr>
+      </w:pPr>
+    </w:p>
+    <w:p>
+      <w:pPr>
+        <w:spacing w:line="360" w:lineRule="auto"/>
+        <w:rPr>
+          <w:b/>
+          <w:lang w:val="es-419"/>
+        </w:rPr>
+      </w:pPr>
+      <w:r>
+        <w:rPr>
+          <w:b/>
+          <w:lang w:val="es-419"/>
+        </w:rPr>
+        <w:lastRenderedPageBreak/>
         <w:t>Discusión general</w:t>
       </w:r>
       <w:r>
@@ -2560,14 +2838,20 @@
         <w:rPr>
           <w:lang w:val="es-419"/>
         </w:rPr>
-        <w:t xml:space="preserve">, por supuesto, a los Sistemas NoSQL de los </w:t>
-      </w:r>
-      <w:r>
-        <w:rPr>
-          <w:lang w:val="es-419"/>
-        </w:rPr>
-        <w:lastRenderedPageBreak/>
-        <w:t>que ahora entiendo que</w:t>
+        <w:t xml:space="preserve">, por supuesto, a los Sistemas </w:t>
+      </w:r>
+      <w:r>
+        <w:rPr>
+          <w:b/>
+          <w:lang w:val="es-419"/>
+        </w:rPr>
+        <w:t>NoSQL</w:t>
+      </w:r>
+      <w:r>
+        <w:rPr>
+          <w:lang w:val="es-419"/>
+        </w:rPr>
+        <w:t xml:space="preserve"> de los que ahora entiendo que</w:t>
       </w:r>
       <w:r>
         <w:rPr>
@@ -2690,6 +2974,7 @@
       <w:proofErr w:type="spellStart"/>
       <w:r>
         <w:rPr>
+          <w:b/>
           <w:lang w:val="es-419"/>
         </w:rPr>
         <w:t>Map</w:t>
@@ -2697,9 +2982,16 @@
       <w:proofErr w:type="spellEnd"/>
       <w:r>
         <w:rPr>
-          <w:lang w:val="es-419"/>
-        </w:rPr>
-        <w:t xml:space="preserve">-Reduce en pruebas de </w:t>
+          <w:b/>
+          <w:lang w:val="es-419"/>
+        </w:rPr>
+        <w:t>-Reduce</w:t>
+      </w:r>
+      <w:r>
+        <w:rPr>
+          <w:lang w:val="es-419"/>
+        </w:rPr>
+        <w:t xml:space="preserve"> en pruebas de </w:t>
       </w:r>
       <w:r>
         <w:rPr>
@@ -2875,10 +3167,433 @@
         <w:rPr>
           <w:lang w:val="es-419"/>
         </w:rPr>
-        <w:t xml:space="preserve">los diversos métodos de acceso a datos existentes </w:t>
-      </w:r>
-      <w:bookmarkStart w:id="1" w:name="_GoBack"/>
-      <w:bookmarkEnd w:id="1"/>
+        <w:t xml:space="preserve">los diversos </w:t>
+      </w:r>
+      <w:r>
+        <w:rPr>
+          <w:b/>
+          <w:lang w:val="es-419"/>
+        </w:rPr>
+        <w:t>métodos de acceso</w:t>
+      </w:r>
+      <w:r>
+        <w:rPr>
+          <w:lang w:val="es-419"/>
+        </w:rPr>
+        <w:t xml:space="preserve"> a datos existentes </w:t>
+      </w:r>
+      <w:r>
+        <w:rPr>
+          <w:lang w:val="es-419"/>
+        </w:rPr>
+        <w:t xml:space="preserve">y las ventajas y limitaciones que cada uno de estos ofrecen; gracias a la práctica 3, </w:t>
+      </w:r>
+      <w:r>
+        <w:rPr>
+          <w:lang w:val="es-419"/>
+        </w:rPr>
+        <w:t xml:space="preserve">los métodos de acceso </w:t>
+      </w:r>
+      <w:r>
+        <w:rPr>
+          <w:lang w:val="es-419"/>
+        </w:rPr>
+        <w:t xml:space="preserve">a través de grafos son </w:t>
+      </w:r>
+      <w:r>
+        <w:rPr>
+          <w:lang w:val="es-419"/>
+        </w:rPr>
+        <w:t xml:space="preserve">los únicos </w:t>
+      </w:r>
+      <w:r>
+        <w:rPr>
+          <w:lang w:val="es-419"/>
+        </w:rPr>
+        <w:t>con los que he tenido real contacto</w:t>
+      </w:r>
+      <w:r>
+        <w:rPr>
+          <w:lang w:val="es-419"/>
+        </w:rPr>
+        <w:t xml:space="preserve"> hasta ahora, sin embargo, el concepto </w:t>
+      </w:r>
+      <w:r>
+        <w:rPr>
+          <w:lang w:val="es-419"/>
+        </w:rPr>
+        <w:t>me queda claro y conozco la bibliografía existente para consultar cuando sea preciso</w:t>
+      </w:r>
+      <w:r>
+        <w:rPr>
+          <w:lang w:val="es-419"/>
+        </w:rPr>
+        <w:t>.</w:t>
+      </w:r>
+    </w:p>
+    <w:p>
+      <w:pPr>
+        <w:spacing w:line="360" w:lineRule="auto"/>
+        <w:jc w:val="both"/>
+        <w:rPr>
+          <w:lang w:val="es-419"/>
+        </w:rPr>
+      </w:pPr>
+      <w:r>
+        <w:rPr>
+          <w:lang w:val="es-419"/>
+        </w:rPr>
+        <w:tab/>
+        <w:t xml:space="preserve">No obstante, </w:t>
+      </w:r>
+      <w:r>
+        <w:rPr>
+          <w:lang w:val="es-419"/>
+        </w:rPr>
+        <w:t xml:space="preserve">el conocimiento que considero más valioso y que obtuve a lo largo de este curso es la asimilación del concepto de </w:t>
+      </w:r>
+      <w:r>
+        <w:rPr>
+          <w:b/>
+          <w:lang w:val="es-419"/>
+        </w:rPr>
+        <w:t>Big Data</w:t>
+      </w:r>
+      <w:r>
+        <w:rPr>
+          <w:lang w:val="es-419"/>
+        </w:rPr>
+        <w:t>,</w:t>
+      </w:r>
+      <w:r>
+        <w:rPr>
+          <w:lang w:val="es-419"/>
+        </w:rPr>
+        <w:t xml:space="preserve"> pues </w:t>
+      </w:r>
+      <w:r>
+        <w:rPr>
+          <w:lang w:val="es-419"/>
+        </w:rPr>
+        <w:t>encuentro en esta noción la columna vertebral de lo que el futuro apremia para esta rama de la informática</w:t>
+      </w:r>
+      <w:r>
+        <w:rPr>
+          <w:lang w:val="es-419"/>
+        </w:rPr>
+        <w:t xml:space="preserve"> de la mano por supuesto de la </w:t>
+      </w:r>
+      <w:r>
+        <w:rPr>
+          <w:lang w:val="es-419"/>
+        </w:rPr>
+        <w:t xml:space="preserve">nueva </w:t>
+      </w:r>
+      <w:r>
+        <w:rPr>
+          <w:lang w:val="es-419"/>
+        </w:rPr>
+        <w:t xml:space="preserve">denominada </w:t>
+      </w:r>
+      <w:r>
+        <w:rPr>
+          <w:b/>
+          <w:lang w:val="es-419"/>
+        </w:rPr>
+        <w:lastRenderedPageBreak/>
+        <w:t>ciencia de datos</w:t>
+      </w:r>
+      <w:r>
+        <w:rPr>
+          <w:lang w:val="es-419"/>
+        </w:rPr>
+        <w:t>.</w:t>
+      </w:r>
+      <w:r>
+        <w:rPr>
+          <w:lang w:val="es-419"/>
+        </w:rPr>
+        <w:t xml:space="preserve"> </w:t>
+      </w:r>
+      <w:r>
+        <w:rPr>
+          <w:lang w:val="es-419"/>
+        </w:rPr>
+        <w:t xml:space="preserve">Entendí </w:t>
+      </w:r>
+      <w:r>
+        <w:rPr>
+          <w:lang w:val="es-419"/>
+        </w:rPr>
+        <w:t xml:space="preserve">que </w:t>
+      </w:r>
+      <w:r>
+        <w:rPr>
+          <w:lang w:val="es-419"/>
+        </w:rPr>
+        <w:t xml:space="preserve">a </w:t>
+      </w:r>
+      <w:r>
+        <w:rPr>
+          <w:lang w:val="es-419"/>
+        </w:rPr>
+        <w:t xml:space="preserve">estos niveles </w:t>
+      </w:r>
+      <w:r>
+        <w:rPr>
+          <w:lang w:val="es-419"/>
+        </w:rPr>
+        <w:t xml:space="preserve">de representación de información </w:t>
+      </w:r>
+      <w:r>
+        <w:rPr>
+          <w:lang w:val="es-419"/>
+        </w:rPr>
+        <w:t>la velocidad es más importante que la veracidad</w:t>
+      </w:r>
+      <w:r>
+        <w:rPr>
+          <w:lang w:val="es-419"/>
+        </w:rPr>
+        <w:t>,</w:t>
+      </w:r>
+      <w:r>
+        <w:rPr>
+          <w:lang w:val="es-419"/>
+        </w:rPr>
+        <w:t xml:space="preserve"> que </w:t>
+      </w:r>
+      <w:r>
+        <w:rPr>
+          <w:lang w:val="es-419"/>
+        </w:rPr>
+        <w:t xml:space="preserve">cuando se trata de </w:t>
+      </w:r>
+      <w:r>
+        <w:rPr>
+          <w:lang w:val="es-419"/>
+        </w:rPr>
+        <w:t xml:space="preserve">fuentes masivas de datos ya no se busca por listas de respuestas correctas sino </w:t>
+      </w:r>
+      <w:r>
+        <w:rPr>
+          <w:lang w:val="es-419"/>
+        </w:rPr>
+        <w:t xml:space="preserve">por </w:t>
+      </w:r>
+      <w:r>
+        <w:rPr>
+          <w:lang w:val="es-419"/>
+        </w:rPr>
+        <w:t>conjuntos de resultados lo suficientemente buenos para permitir su exploración</w:t>
+      </w:r>
+      <w:r>
+        <w:rPr>
+          <w:lang w:val="es-419"/>
+        </w:rPr>
+        <w:t>.</w:t>
+      </w:r>
+      <w:r>
+        <w:rPr>
+          <w:lang w:val="es-419"/>
+        </w:rPr>
+        <w:t xml:space="preserve"> </w:t>
+      </w:r>
+      <w:r>
+        <w:rPr>
+          <w:lang w:val="es-419"/>
+        </w:rPr>
+        <w:t xml:space="preserve">Concluí también que la ciencia de datos es una técnica no-determinística </w:t>
+      </w:r>
+      <w:r>
+        <w:rPr>
+          <w:lang w:val="es-419"/>
+        </w:rPr>
+        <w:t xml:space="preserve">que involucra estadística, matemáticas, técnicas de </w:t>
+      </w:r>
+      <w:r>
+        <w:rPr>
+          <w:i/>
+          <w:lang w:val="es-419"/>
+        </w:rPr>
+        <w:t>hackeo</w:t>
+      </w:r>
+      <w:r>
+        <w:rPr>
+          <w:i/>
+          <w:lang w:val="es-419"/>
+        </w:rPr>
+        <w:t xml:space="preserve"> </w:t>
+      </w:r>
+      <w:r>
+        <w:rPr>
+          <w:lang w:val="es-419"/>
+        </w:rPr>
+        <w:t xml:space="preserve">y </w:t>
+      </w:r>
+      <w:r>
+        <w:rPr>
+          <w:lang w:val="es-419"/>
+        </w:rPr>
+        <w:t xml:space="preserve">habilidades de </w:t>
+      </w:r>
+      <w:r>
+        <w:rPr>
+          <w:lang w:val="es-419"/>
+        </w:rPr>
+        <w:t>programación</w:t>
+      </w:r>
+      <w:r>
+        <w:rPr>
+          <w:lang w:val="es-419"/>
+        </w:rPr>
+        <w:t xml:space="preserve"> debido a la ausencia de estándares para almacenar, analizar</w:t>
+      </w:r>
+      <w:r>
+        <w:rPr>
+          <w:lang w:val="es-419"/>
+        </w:rPr>
+        <w:t xml:space="preserve"> </w:t>
+      </w:r>
+      <w:r>
+        <w:rPr>
+          <w:lang w:val="es-419"/>
+        </w:rPr>
+        <w:t xml:space="preserve">u organizar </w:t>
+      </w:r>
+      <w:r>
+        <w:rPr>
+          <w:lang w:val="es-419"/>
+        </w:rPr>
+        <w:t>cualquier tipo de datos.</w:t>
+      </w:r>
+    </w:p>
+    <w:p>
+      <w:pPr>
+        <w:spacing w:line="360" w:lineRule="auto"/>
+        <w:jc w:val="both"/>
+        <w:rPr>
+          <w:lang w:val="es-419"/>
+        </w:rPr>
+      </w:pPr>
+      <w:r>
+        <w:rPr>
+          <w:lang w:val="es-419"/>
+        </w:rPr>
+        <w:tab/>
+        <w:t xml:space="preserve">En conclusión, </w:t>
+      </w:r>
+      <w:r>
+        <w:rPr>
+          <w:lang w:val="es-419"/>
+        </w:rPr>
+        <w:t xml:space="preserve">existe una </w:t>
+      </w:r>
+      <w:r>
+        <w:rPr>
+          <w:lang w:val="es-419"/>
+        </w:rPr>
+        <w:t xml:space="preserve">amplia gama </w:t>
+      </w:r>
+      <w:r>
+        <w:rPr>
+          <w:lang w:val="es-419"/>
+        </w:rPr>
+        <w:t>de técnicas para almacenar</w:t>
+      </w:r>
+      <w:r>
+        <w:rPr>
+          <w:lang w:val="es-419"/>
+        </w:rPr>
+        <w:t>, procesar y analizar la información</w:t>
+      </w:r>
+      <w:r>
+        <w:rPr>
+          <w:lang w:val="es-419"/>
+        </w:rPr>
+        <w:t xml:space="preserve"> y nadie puede saberlo todo </w:t>
+      </w:r>
+      <w:r>
+        <w:rPr>
+          <w:lang w:val="es-419"/>
+        </w:rPr>
+        <w:t>al respecto</w:t>
+      </w:r>
+      <w:r>
+        <w:rPr>
+          <w:lang w:val="es-419"/>
+        </w:rPr>
+        <w:t>,</w:t>
+      </w:r>
+      <w:r>
+        <w:rPr>
+          <w:lang w:val="es-419"/>
+        </w:rPr>
+        <w:t xml:space="preserve"> pero considero que</w:t>
+      </w:r>
+      <w:r>
+        <w:rPr>
+          <w:lang w:val="es-419"/>
+        </w:rPr>
+        <w:t xml:space="preserve"> lo realmente importante </w:t>
+      </w:r>
+      <w:r>
+        <w:rPr>
+          <w:lang w:val="es-419"/>
+        </w:rPr>
+        <w:t xml:space="preserve">para un ingeniero </w:t>
+      </w:r>
+      <w:r>
+        <w:rPr>
+          <w:lang w:val="es-419"/>
+        </w:rPr>
+        <w:t xml:space="preserve">es conocer todas ellas al menos lo suficiente como para, después de un análisis del problema </w:t>
+      </w:r>
+      <w:r>
+        <w:rPr>
+          <w:lang w:val="es-419"/>
+        </w:rPr>
+        <w:t xml:space="preserve">específico a resolver, poseer </w:t>
+      </w:r>
+      <w:r>
+        <w:rPr>
+          <w:lang w:val="es-419"/>
+        </w:rPr>
+        <w:t xml:space="preserve">los conocimientos </w:t>
+      </w:r>
+      <w:r>
+        <w:rPr>
+          <w:lang w:val="es-419"/>
+        </w:rPr>
+        <w:t>necesari</w:t>
+      </w:r>
+      <w:r>
+        <w:rPr>
+          <w:lang w:val="es-419"/>
+        </w:rPr>
+        <w:t>o</w:t>
+      </w:r>
+      <w:r>
+        <w:rPr>
+          <w:lang w:val="es-419"/>
+        </w:rPr>
+        <w:t xml:space="preserve">s para discernir y </w:t>
+      </w:r>
+      <w:r>
+        <w:rPr>
+          <w:lang w:val="es-419"/>
+        </w:rPr>
+        <w:t>elegir con fundamentos sólidos el arquetipo más adecuado para esa situación concreta.</w:t>
+      </w:r>
+    </w:p>
+    <w:p>
+      <w:pPr>
+        <w:spacing w:line="360" w:lineRule="auto"/>
+        <w:jc w:val="both"/>
+        <w:rPr>
+          <w:lang w:val="es-419"/>
+        </w:rPr>
+      </w:pPr>
     </w:p>
     <w:p>
       <w:pPr>
@@ -4419,6 +5134,7 @@
   <w:style w:type="paragraph" w:default="1" w:styleId="Normal">
     <w:name w:val="Normal"/>
     <w:qFormat/>
+    <w:rsid w:val="00C10FD0"/>
   </w:style>
   <w:style w:type="paragraph" w:styleId="Ttulo2">
     <w:name w:val="heading 2"/>
@@ -4858,7 +5574,7 @@
 </file>
 
 <file path=customXml/itemProps1.xml><?xml version="1.0" encoding="utf-8"?>
-<ds:datastoreItem xmlns:ds="http://schemas.openxmlformats.org/officeDocument/2006/customXml" ds:itemID="{1C7329AB-25D7-4CD3-9369-DABD916CE127}">
+<ds:datastoreItem xmlns:ds="http://schemas.openxmlformats.org/officeDocument/2006/customXml" ds:itemID="{77F07C1F-486F-40D1-9CEF-6F390D741034}">
   <ds:schemaRefs>
     <ds:schemaRef ds:uri="http://schemas.openxmlformats.org/officeDocument/2006/bibliography"/>
   </ds:schemaRefs>

</xml_diff>